<commit_message>
Trying to sort and search from List of Events instead of Executor. Added methods to ListOfEvents. Updated doc
</commit_message>
<xml_diff>
--- a/doc/What2Do.docx
+++ b/doc/What2Do.docx
@@ -10,8 +10,6 @@
           <w:sz w:val="32"/>
         </w:rPr>
       </w:pPr>
-      <w:bookmarkStart w:id="0" w:name="_GoBack"/>
-      <w:bookmarkEnd w:id="0"/>
       <w:r>
         <w:rPr>
           <w:sz w:val="32"/>
@@ -5077,12 +5075,89 @@
     <w:p>
       <w:pPr>
         <w:pStyle w:val="ListParagraph"/>
-        <w:jc w:val="center"/>
         <w:rPr>
           <w:b/>
           <w:sz w:val="28"/>
         </w:rPr>
       </w:pPr>
+      <w:r>
+        <w:rPr>
+          <w:b/>
+          <w:noProof/>
+          <w:sz w:val="28"/>
+          <w:lang w:val="en-US"/>
+        </w:rPr>
+        <w:drawing>
+          <wp:anchor distT="0" distB="0" distL="114300" distR="114300" simplePos="0" relativeHeight="251661312" behindDoc="1" locked="0" layoutInCell="1" allowOverlap="1">
+            <wp:simplePos x="0" y="0"/>
+            <wp:positionH relativeFrom="column">
+              <wp:posOffset>-812800</wp:posOffset>
+            </wp:positionH>
+            <wp:positionV relativeFrom="paragraph">
+              <wp:posOffset>-260985</wp:posOffset>
+            </wp:positionV>
+            <wp:extent cx="7334250" cy="9096375"/>
+            <wp:effectExtent l="0" t="0" r="0" b="9525"/>
+            <wp:wrapThrough wrapText="bothSides">
+              <wp:wrapPolygon edited="0">
+                <wp:start x="0" y="0"/>
+                <wp:lineTo x="0" y="21577"/>
+                <wp:lineTo x="21544" y="21577"/>
+                <wp:lineTo x="21544" y="0"/>
+                <wp:lineTo x="0" y="0"/>
+              </wp:wrapPolygon>
+            </wp:wrapThrough>
+            <wp:docPr id="3" name="Picture 3" descr="C:\Users\Admin\Desktop\CD.jpg"/>
+            <wp:cNvGraphicFramePr>
+              <a:graphicFrameLocks xmlns:a="http://schemas.openxmlformats.org/drawingml/2006/main" noChangeAspect="1"/>
+            </wp:cNvGraphicFramePr>
+            <a:graphic xmlns:a="http://schemas.openxmlformats.org/drawingml/2006/main">
+              <a:graphicData uri="http://schemas.openxmlformats.org/drawingml/2006/picture">
+                <pic:pic xmlns:pic="http://schemas.openxmlformats.org/drawingml/2006/picture">
+                  <pic:nvPicPr>
+                    <pic:cNvPr id="0" name="Picture 2" descr="C:\Users\Admin\Desktop\CD.jpg"/>
+                    <pic:cNvPicPr>
+                      <a:picLocks noChangeAspect="1" noChangeArrowheads="1"/>
+                    </pic:cNvPicPr>
+                  </pic:nvPicPr>
+                  <pic:blipFill>
+                    <a:blip r:embed="rId16">
+                      <a:extLst>
+                        <a:ext uri="{28A0092B-C50C-407E-A947-70E740481C1C}">
+                          <a14:useLocalDpi xmlns:a14="http://schemas.microsoft.com/office/drawing/2010/main" val="0"/>
+                        </a:ext>
+                      </a:extLst>
+                    </a:blip>
+                    <a:srcRect/>
+                    <a:stretch>
+                      <a:fillRect/>
+                    </a:stretch>
+                  </pic:blipFill>
+                  <pic:spPr bwMode="auto">
+                    <a:xfrm>
+                      <a:off x="0" y="0"/>
+                      <a:ext cx="7334250" cy="9096375"/>
+                    </a:xfrm>
+                    <a:prstGeom prst="rect">
+                      <a:avLst/>
+                    </a:prstGeom>
+                    <a:noFill/>
+                    <a:ln>
+                      <a:noFill/>
+                    </a:ln>
+                  </pic:spPr>
+                </pic:pic>
+              </a:graphicData>
+            </a:graphic>
+            <wp14:sizeRelH relativeFrom="page">
+              <wp14:pctWidth>0</wp14:pctWidth>
+            </wp14:sizeRelH>
+            <wp14:sizeRelV relativeFrom="page">
+              <wp14:pctHeight>0</wp14:pctHeight>
+            </wp14:sizeRelV>
+          </wp:anchor>
+        </w:drawing>
+      </w:r>
       <w:r>
         <w:rPr>
           <w:noProof/>
@@ -5091,7 +5166,7 @@
         <mc:AlternateContent>
           <mc:Choice Requires="wps">
             <w:drawing>
-              <wp:anchor distT="0" distB="0" distL="114300" distR="114300" simplePos="0" relativeHeight="251660288" behindDoc="0" locked="0" layoutInCell="1" allowOverlap="1" wp14:anchorId="4A1CFF5B" wp14:editId="557D2A76">
+              <wp:anchor distT="0" distB="0" distL="114300" distR="114300" simplePos="0" relativeHeight="251660288" behindDoc="0" locked="0" layoutInCell="1" allowOverlap="1" wp14:anchorId="7C07FD46" wp14:editId="598C4E5B">
                 <wp:simplePos x="0" y="0"/>
                 <wp:positionH relativeFrom="column">
                   <wp:posOffset>110490</wp:posOffset>
@@ -5176,7 +5251,6 @@
                         <w:pStyle w:val="Caption"/>
                         <w:jc w:val="center"/>
                       </w:pPr>
-                      <w:bookmarkStart w:id="1" w:name="_GoBack"/>
                     </w:p>
                     <w:p>
                       <w:pPr>
@@ -5193,7 +5267,6 @@
                         </w:rPr>
                         <w:t xml:space="preserve">Class Diagram </w:t>
                       </w:r>
-                      <w:bookmarkEnd w:id="1"/>
                     </w:p>
                   </w:txbxContent>
                 </v:textbox>
@@ -5203,26 +5276,57 @@
           </mc:Fallback>
         </mc:AlternateContent>
       </w:r>
-      <w:r>
+    </w:p>
+    <w:p>
+      <w:pPr>
         <w:rPr>
           <w:b/>
+          <w:sz w:val="28"/>
+        </w:rPr>
+      </w:pPr>
+    </w:p>
+    <w:p>
+      <w:pPr>
+        <w:pStyle w:val="ListParagraph"/>
+        <w:numPr>
+          <w:ilvl w:val="0"/>
+          <w:numId w:val="4"/>
+        </w:numPr>
+      </w:pPr>
+      <w:r>
+        <w:rPr>
+          <w:b/>
+          <w:sz w:val="28"/>
+          <w:u w:val="single"/>
+        </w:rPr>
+        <w:t>GUI Description</w:t>
+      </w:r>
+      <w:r>
+        <w:rPr>
+          <w:b/>
+          <w:sz w:val="28"/>
+        </w:rPr>
+        <w:t>:</w:t>
+      </w:r>
+      <w:r>
+        <w:t xml:space="preserve"> </w:t>
+      </w:r>
+      <w:r>
+        <w:br/>
+      </w:r>
+      <w:r>
+        <w:br/>
+      </w:r>
+      <w:r>
+        <w:rPr>
           <w:noProof/>
-          <w:sz w:val="28"/>
           <w:lang w:val="en-US"/>
         </w:rPr>
         <w:drawing>
-          <wp:anchor distT="0" distB="0" distL="114300" distR="114300" simplePos="0" relativeHeight="251658240" behindDoc="0" locked="0" layoutInCell="1" allowOverlap="1" wp14:anchorId="2201D435" wp14:editId="3B36ACC7">
-            <wp:simplePos x="1531620" y="617220"/>
-            <wp:positionH relativeFrom="margin">
-              <wp:align>center</wp:align>
-            </wp:positionH>
-            <wp:positionV relativeFrom="margin">
-              <wp:align>center</wp:align>
-            </wp:positionV>
-            <wp:extent cx="5794375" cy="8632825"/>
-            <wp:effectExtent l="0" t="0" r="0" b="0"/>
-            <wp:wrapSquare wrapText="bothSides"/>
-            <wp:docPr id="11" name="Picture 11" descr="C:\Users\Akaash\AppData\Local\Temp\CD.png"/>
+          <wp:inline distT="0" distB="0" distL="0" distR="0">
+            <wp:extent cx="5918200" cy="4436592"/>
+            <wp:effectExtent l="0" t="0" r="6350" b="2540"/>
+            <wp:docPr id="14" name="Picture 14"/>
             <wp:cNvGraphicFramePr>
               <a:graphicFrameLocks xmlns:a="http://schemas.openxmlformats.org/drawingml/2006/main" noChangeAspect="1"/>
             </wp:cNvGraphicFramePr>
@@ -5230,23 +5334,14 @@
               <a:graphicData uri="http://schemas.openxmlformats.org/drawingml/2006/picture">
                 <pic:pic xmlns:pic="http://schemas.openxmlformats.org/drawingml/2006/picture">
                   <pic:nvPicPr>
-                    <pic:cNvPr id="0" name="Picture 13" descr="C:\Users\Akaash\AppData\Local\Temp\CD.png"/>
+                    <pic:cNvPr id="0" name="Picture 3"/>
                     <pic:cNvPicPr>
                       <a:picLocks noChangeAspect="1" noChangeArrowheads="1"/>
                     </pic:cNvPicPr>
                   </pic:nvPicPr>
                   <pic:blipFill>
-                    <a:blip r:embed="rId16" cstate="print">
+                    <a:blip r:embed="rId17">
                       <a:extLst>
-                        <a:ext uri="{BEBA8EAE-BF5A-486C-A8C5-ECC9F3942E4B}">
-                          <a14:imgProps xmlns:a14="http://schemas.microsoft.com/office/drawing/2010/main">
-                            <a14:imgLayer r:embed="rId17">
-                              <a14:imgEffect>
-                                <a14:brightnessContrast contrast="-40000"/>
-                              </a14:imgEffect>
-                            </a14:imgLayer>
-                          </a14:imgProps>
-                        </a:ext>
                         <a:ext uri="{28A0092B-C50C-407E-A947-70E740481C1C}">
                           <a14:useLocalDpi xmlns:a14="http://schemas.microsoft.com/office/drawing/2010/main" val="0"/>
                         </a:ext>
@@ -5260,7 +5355,7 @@
                   <pic:spPr bwMode="auto">
                     <a:xfrm>
                       <a:off x="0" y="0"/>
-                      <a:ext cx="5801995" cy="8643644"/>
+                      <a:ext cx="5918200" cy="4436592"/>
                     </a:xfrm>
                     <a:prstGeom prst="rect">
                       <a:avLst/>
@@ -5273,37 +5368,51 @@
                 </pic:pic>
               </a:graphicData>
             </a:graphic>
-            <wp14:sizeRelH relativeFrom="margin">
-              <wp14:pctWidth>0</wp14:pctWidth>
-            </wp14:sizeRelH>
-            <wp14:sizeRelV relativeFrom="margin">
-              <wp14:pctHeight>0</wp14:pctHeight>
-            </wp14:sizeRelV>
-          </wp:anchor>
+          </wp:inline>
         </w:drawing>
+      </w:r>
+    </w:p>
+    <w:p/>
+    <w:p>
+      <w:pPr>
+        <w:pStyle w:val="ListParagraph"/>
+        <w:numPr>
+          <w:ilvl w:val="0"/>
+          <w:numId w:val="6"/>
+        </w:numPr>
+        <w:rPr>
+          <w:sz w:val="24"/>
+          <w:szCs w:val="24"/>
+        </w:rPr>
+      </w:pPr>
+      <w:r>
+        <w:rPr>
+          <w:sz w:val="24"/>
+          <w:szCs w:val="24"/>
+        </w:rPr>
+        <w:t xml:space="preserve">The JTextField contains a KeyListener-it “listens” for the keyword “\n” or “Enter” which </w:t>
+      </w:r>
+      <w:r>
+        <w:rPr>
+          <w:sz w:val="24"/>
+          <w:szCs w:val="24"/>
+        </w:rPr>
+        <w:t xml:space="preserve"> </w:t>
+      </w:r>
+      <w:r>
+        <w:rPr>
+          <w:sz w:val="24"/>
+          <w:szCs w:val="24"/>
+        </w:rPr>
+        <w:t>signifies that the user has completed his input.</w:t>
       </w:r>
     </w:p>
     <w:p>
       <w:pPr>
-        <w:rPr>
-          <w:b/>
-          <w:sz w:val="28"/>
-        </w:rPr>
-      </w:pPr>
-    </w:p>
-    <w:p>
-      <w:pPr>
-        <w:rPr>
-          <w:b/>
-          <w:sz w:val="28"/>
-        </w:rPr>
-      </w:pPr>
-    </w:p>
-    <w:p>
-      <w:pPr>
-        <w:rPr>
-          <w:b/>
-          <w:sz w:val="28"/>
+        <w:pStyle w:val="ListParagraph"/>
+        <w:rPr>
+          <w:sz w:val="24"/>
+          <w:szCs w:val="24"/>
         </w:rPr>
       </w:pPr>
     </w:p>
@@ -5312,48 +5421,242 @@
         <w:pStyle w:val="ListParagraph"/>
         <w:numPr>
           <w:ilvl w:val="0"/>
-          <w:numId w:val="4"/>
+          <w:numId w:val="6"/>
         </w:numPr>
+        <w:rPr>
+          <w:sz w:val="24"/>
+          <w:szCs w:val="24"/>
+        </w:rPr>
       </w:pPr>
       <w:r>
         <w:rPr>
-          <w:b/>
-          <w:sz w:val="28"/>
-          <w:u w:val="single"/>
-        </w:rPr>
-        <w:t>GUI Description</w:t>
-      </w:r>
-      <w:r>
-        <w:rPr>
-          <w:b/>
-          <w:sz w:val="28"/>
-        </w:rPr>
-        <w:t>:</w:t>
-      </w:r>
-      <w:r>
-        <w:t xml:space="preserve"> </w:t>
+          <w:sz w:val="24"/>
+          <w:szCs w:val="24"/>
+        </w:rPr>
+        <w:t>The GUI then sends the user input to the Executor class, which analyses, parses the input and updates the database.</w:t>
       </w:r>
     </w:p>
-    <w:p/>
-    <w:p/>
     <w:p>
       <w:pPr>
-        <w:jc w:val="center"/>
+        <w:pStyle w:val="ListParagraph"/>
+        <w:rPr>
+          <w:sz w:val="24"/>
+          <w:szCs w:val="24"/>
+        </w:rPr>
       </w:pPr>
     </w:p>
     <w:p>
       <w:pPr>
-        <w:jc w:val="center"/>
+        <w:pStyle w:val="ListParagraph"/>
+        <w:numPr>
+          <w:ilvl w:val="0"/>
+          <w:numId w:val="6"/>
+        </w:numPr>
+        <w:rPr>
+          <w:sz w:val="24"/>
+          <w:szCs w:val="24"/>
+        </w:rPr>
       </w:pPr>
       <w:r>
-        <w:br w:type="page"/>
+        <w:rPr>
+          <w:sz w:val="24"/>
+          <w:szCs w:val="24"/>
+        </w:rPr>
+        <w:t xml:space="preserve">These databases values are then returned to the GUI and are displayed in the three </w:t>
+      </w:r>
+      <w:r>
+        <w:rPr>
+          <w:sz w:val="24"/>
+          <w:szCs w:val="24"/>
+        </w:rPr>
+        <w:br/>
+      </w:r>
+      <w:r>
+        <w:rPr>
+          <w:sz w:val="24"/>
+          <w:szCs w:val="24"/>
+        </w:rPr>
+        <w:t>JTextAreas under the JTabbedPane-one each for Upcoming, Priority and Floating Events. There is another such JTabbedPane for Search Results to be displayed(the search results are obtained from the Executor class)</w:t>
       </w:r>
     </w:p>
     <w:p>
       <w:pPr>
-        <w:pStyle w:val="Heading1"/>
-        <w:jc w:val="center"/>
+        <w:pStyle w:val="ListParagraph"/>
+        <w:rPr>
+          <w:sz w:val="24"/>
+          <w:szCs w:val="24"/>
+        </w:rPr>
       </w:pPr>
+    </w:p>
+    <w:p>
+      <w:pPr>
+        <w:pStyle w:val="ListParagraph"/>
+        <w:numPr>
+          <w:ilvl w:val="0"/>
+          <w:numId w:val="6"/>
+        </w:numPr>
+        <w:rPr>
+          <w:sz w:val="24"/>
+          <w:szCs w:val="24"/>
+        </w:rPr>
+      </w:pPr>
+      <w:r>
+        <w:rPr>
+          <w:sz w:val="24"/>
+          <w:szCs w:val="24"/>
+        </w:rPr>
+        <w:t>The GUI has been developed as a pure keyboard version of Siri. Therefore, we have deliberately omitted buttons for mouse clicks(ex. “Done”, “Exit”). Instead these actions are performed by keyboard commands (“\n” and “exit” respectively)</w:t>
+      </w:r>
+    </w:p>
+    <w:p>
+      <w:pPr>
+        <w:pStyle w:val="ListParagraph"/>
+        <w:rPr>
+          <w:sz w:val="24"/>
+          <w:szCs w:val="24"/>
+        </w:rPr>
+      </w:pPr>
+    </w:p>
+    <w:p>
+      <w:pPr>
+        <w:pStyle w:val="ListParagraph"/>
+        <w:numPr>
+          <w:ilvl w:val="0"/>
+          <w:numId w:val="6"/>
+        </w:numPr>
+        <w:rPr>
+          <w:sz w:val="24"/>
+          <w:szCs w:val="24"/>
+        </w:rPr>
+      </w:pPr>
+      <w:r>
+        <w:rPr>
+          <w:sz w:val="24"/>
+          <w:szCs w:val="24"/>
+        </w:rPr>
+        <w:t>The four tabs(Upcoming, Priority and Floating Events and Search Results) can be accessed by the keyboard as well. The shortcut for each of these tabs is Alt+1, Alt+2, Alt+3 and Alt+4 respectively.</w:t>
+      </w:r>
+    </w:p>
+    <w:p>
+      <w:pPr>
+        <w:pStyle w:val="ListParagraph"/>
+        <w:rPr>
+          <w:sz w:val="24"/>
+          <w:szCs w:val="24"/>
+        </w:rPr>
+      </w:pPr>
+    </w:p>
+    <w:p>
+      <w:pPr>
+        <w:pStyle w:val="ListParagraph"/>
+        <w:numPr>
+          <w:ilvl w:val="0"/>
+          <w:numId w:val="6"/>
+        </w:numPr>
+        <w:rPr>
+          <w:sz w:val="24"/>
+          <w:szCs w:val="24"/>
+        </w:rPr>
+      </w:pPr>
+      <w:r>
+        <w:rPr>
+          <w:sz w:val="24"/>
+          <w:szCs w:val="24"/>
+        </w:rPr>
+        <w:t>The GUI also has a JTable which has not been utilized (yet).</w:t>
+      </w:r>
+    </w:p>
+    <w:p>
+      <w:pPr>
+        <w:pStyle w:val="ListParagraph"/>
+        <w:rPr>
+          <w:sz w:val="24"/>
+          <w:szCs w:val="24"/>
+        </w:rPr>
+      </w:pPr>
+    </w:p>
+    <w:p>
+      <w:pPr>
+        <w:pStyle w:val="ListParagraph"/>
+        <w:numPr>
+          <w:ilvl w:val="0"/>
+          <w:numId w:val="6"/>
+        </w:numPr>
+        <w:rPr>
+          <w:sz w:val="24"/>
+          <w:szCs w:val="24"/>
+        </w:rPr>
+      </w:pPr>
+      <w:r>
+        <w:rPr>
+          <w:noProof/>
+          <w:lang w:val="en-US"/>
+        </w:rPr>
+        <w:drawing>
+          <wp:anchor distT="0" distB="0" distL="114300" distR="114300" simplePos="0" relativeHeight="251662336" behindDoc="1" locked="0" layoutInCell="1" allowOverlap="1" wp14:anchorId="5924FD1A" wp14:editId="7B0EB2B2">
+            <wp:simplePos x="0" y="0"/>
+            <wp:positionH relativeFrom="column">
+              <wp:posOffset>-165100</wp:posOffset>
+            </wp:positionH>
+            <wp:positionV relativeFrom="paragraph">
+              <wp:posOffset>434340</wp:posOffset>
+            </wp:positionV>
+            <wp:extent cx="5918200" cy="5078730"/>
+            <wp:effectExtent l="0" t="0" r="6350" b="7620"/>
+            <wp:wrapSquare wrapText="bothSides"/>
+            <wp:docPr id="15" name="Picture 15"/>
+            <wp:cNvGraphicFramePr>
+              <a:graphicFrameLocks xmlns:a="http://schemas.openxmlformats.org/drawingml/2006/main" noChangeAspect="1"/>
+            </wp:cNvGraphicFramePr>
+            <a:graphic xmlns:a="http://schemas.openxmlformats.org/drawingml/2006/main">
+              <a:graphicData uri="http://schemas.openxmlformats.org/drawingml/2006/picture">
+                <pic:pic xmlns:pic="http://schemas.openxmlformats.org/drawingml/2006/picture">
+                  <pic:nvPicPr>
+                    <pic:cNvPr id="0" name=""/>
+                    <pic:cNvPicPr/>
+                  </pic:nvPicPr>
+                  <pic:blipFill>
+                    <a:blip r:embed="rId18">
+                      <a:extLst>
+                        <a:ext uri="{28A0092B-C50C-407E-A947-70E740481C1C}">
+                          <a14:useLocalDpi xmlns:a14="http://schemas.microsoft.com/office/drawing/2010/main" val="0"/>
+                        </a:ext>
+                      </a:extLst>
+                    </a:blip>
+                    <a:stretch>
+                      <a:fillRect/>
+                    </a:stretch>
+                  </pic:blipFill>
+                  <pic:spPr>
+                    <a:xfrm>
+                      <a:off x="0" y="0"/>
+                      <a:ext cx="5918200" cy="5078730"/>
+                    </a:xfrm>
+                    <a:prstGeom prst="rect">
+                      <a:avLst/>
+                    </a:prstGeom>
+                  </pic:spPr>
+                </pic:pic>
+              </a:graphicData>
+            </a:graphic>
+            <wp14:sizeRelH relativeFrom="page">
+              <wp14:pctWidth>0</wp14:pctWidth>
+            </wp14:sizeRelH>
+            <wp14:sizeRelV relativeFrom="page">
+              <wp14:pctHeight>0</wp14:pctHeight>
+            </wp14:sizeRelV>
+          </wp:anchor>
+        </w:drawing>
+      </w:r>
+      <w:r>
+        <w:rPr>
+          <w:sz w:val="24"/>
+          <w:szCs w:val="24"/>
+        </w:rPr>
+        <w:t>Code Example for displaying data obtained from Executor Class:</w:t>
+      </w:r>
+      <w:bookmarkStart w:id="0" w:name="_GoBack"/>
+      <w:bookmarkEnd w:id="0"/>
     </w:p>
     <w:p>
       <w:pPr>
@@ -9938,8 +10241,8 @@
           <w:szCs w:val="24"/>
         </w:rPr>
         <w:sectPr>
-          <w:headerReference w:type="default" r:id="rId18"/>
-          <w:footerReference w:type="default" r:id="rId19"/>
+          <w:headerReference w:type="default" r:id="rId19"/>
+          <w:footerReference w:type="default" r:id="rId20"/>
           <w:pgSz w:w="12240" w:h="15840"/>
           <w:pgMar w:top="980" w:right="1220" w:bottom="280" w:left="1700" w:header="766" w:footer="1392" w:gutter="0"/>
           <w:cols w:space="720" w:equalWidth="0">
@@ -20912,8 +21215,8 @@
     <w:p/>
     <w:p/>
     <w:sectPr>
-      <w:headerReference w:type="default" r:id="rId20"/>
-      <w:footerReference w:type="default" r:id="rId21"/>
+      <w:headerReference w:type="default" r:id="rId21"/>
+      <w:footerReference w:type="default" r:id="rId22"/>
       <w:pgSz w:w="11906" w:h="16838"/>
       <w:pgMar w:top="1440" w:right="1440" w:bottom="1440" w:left="1440" w:header="720" w:footer="720" w:gutter="0"/>
       <w:cols w:space="720"/>
@@ -21035,7 +21338,7 @@
           <w:rPr>
             <w:noProof/>
           </w:rPr>
-          <w:t>12</w:t>
+          <w:t>13</w:t>
         </w:r>
         <w:r>
           <w:rPr>
@@ -22477,6 +22780,119 @@
       </w:rPr>
     </w:lvl>
   </w:abstractNum>
+  <w:abstractNum w:abstractNumId="5">
+    <w:nsid w:val="3EE177D6"/>
+    <w:multiLevelType w:val="hybridMultilevel"/>
+    <w:tmpl w:val="36A48148"/>
+    <w:lvl w:ilvl="0" w:tplc="0409000B">
+      <w:start w:val="1"/>
+      <w:numFmt w:val="bullet"/>
+      <w:lvlText w:val=""/>
+      <w:lvlJc w:val="left"/>
+      <w:pPr>
+        <w:ind w:left="720" w:hanging="360"/>
+      </w:pPr>
+      <w:rPr>
+        <w:rFonts w:ascii="Wingdings" w:hAnsi="Wingdings" w:hint="default"/>
+      </w:rPr>
+    </w:lvl>
+    <w:lvl w:ilvl="1" w:tplc="04090003" w:tentative="1">
+      <w:start w:val="1"/>
+      <w:numFmt w:val="bullet"/>
+      <w:lvlText w:val="o"/>
+      <w:lvlJc w:val="left"/>
+      <w:pPr>
+        <w:ind w:left="1440" w:hanging="360"/>
+      </w:pPr>
+      <w:rPr>
+        <w:rFonts w:ascii="Courier New" w:hAnsi="Courier New" w:cs="Courier New" w:hint="default"/>
+      </w:rPr>
+    </w:lvl>
+    <w:lvl w:ilvl="2" w:tplc="04090005" w:tentative="1">
+      <w:start w:val="1"/>
+      <w:numFmt w:val="bullet"/>
+      <w:lvlText w:val=""/>
+      <w:lvlJc w:val="left"/>
+      <w:pPr>
+        <w:ind w:left="2160" w:hanging="360"/>
+      </w:pPr>
+      <w:rPr>
+        <w:rFonts w:ascii="Wingdings" w:hAnsi="Wingdings" w:hint="default"/>
+      </w:rPr>
+    </w:lvl>
+    <w:lvl w:ilvl="3" w:tplc="04090001" w:tentative="1">
+      <w:start w:val="1"/>
+      <w:numFmt w:val="bullet"/>
+      <w:lvlText w:val=""/>
+      <w:lvlJc w:val="left"/>
+      <w:pPr>
+        <w:ind w:left="2880" w:hanging="360"/>
+      </w:pPr>
+      <w:rPr>
+        <w:rFonts w:ascii="Symbol" w:hAnsi="Symbol" w:hint="default"/>
+      </w:rPr>
+    </w:lvl>
+    <w:lvl w:ilvl="4" w:tplc="04090003" w:tentative="1">
+      <w:start w:val="1"/>
+      <w:numFmt w:val="bullet"/>
+      <w:lvlText w:val="o"/>
+      <w:lvlJc w:val="left"/>
+      <w:pPr>
+        <w:ind w:left="3600" w:hanging="360"/>
+      </w:pPr>
+      <w:rPr>
+        <w:rFonts w:ascii="Courier New" w:hAnsi="Courier New" w:cs="Courier New" w:hint="default"/>
+      </w:rPr>
+    </w:lvl>
+    <w:lvl w:ilvl="5" w:tplc="04090005" w:tentative="1">
+      <w:start w:val="1"/>
+      <w:numFmt w:val="bullet"/>
+      <w:lvlText w:val=""/>
+      <w:lvlJc w:val="left"/>
+      <w:pPr>
+        <w:ind w:left="4320" w:hanging="360"/>
+      </w:pPr>
+      <w:rPr>
+        <w:rFonts w:ascii="Wingdings" w:hAnsi="Wingdings" w:hint="default"/>
+      </w:rPr>
+    </w:lvl>
+    <w:lvl w:ilvl="6" w:tplc="04090001" w:tentative="1">
+      <w:start w:val="1"/>
+      <w:numFmt w:val="bullet"/>
+      <w:lvlText w:val=""/>
+      <w:lvlJc w:val="left"/>
+      <w:pPr>
+        <w:ind w:left="5040" w:hanging="360"/>
+      </w:pPr>
+      <w:rPr>
+        <w:rFonts w:ascii="Symbol" w:hAnsi="Symbol" w:hint="default"/>
+      </w:rPr>
+    </w:lvl>
+    <w:lvl w:ilvl="7" w:tplc="04090003" w:tentative="1">
+      <w:start w:val="1"/>
+      <w:numFmt w:val="bullet"/>
+      <w:lvlText w:val="o"/>
+      <w:lvlJc w:val="left"/>
+      <w:pPr>
+        <w:ind w:left="5760" w:hanging="360"/>
+      </w:pPr>
+      <w:rPr>
+        <w:rFonts w:ascii="Courier New" w:hAnsi="Courier New" w:cs="Courier New" w:hint="default"/>
+      </w:rPr>
+    </w:lvl>
+    <w:lvl w:ilvl="8" w:tplc="04090005" w:tentative="1">
+      <w:start w:val="1"/>
+      <w:numFmt w:val="bullet"/>
+      <w:lvlText w:val=""/>
+      <w:lvlJc w:val="left"/>
+      <w:pPr>
+        <w:ind w:left="6480" w:hanging="360"/>
+      </w:pPr>
+      <w:rPr>
+        <w:rFonts w:ascii="Wingdings" w:hAnsi="Wingdings" w:hint="default"/>
+      </w:rPr>
+    </w:lvl>
+  </w:abstractNum>
   <w:num w:numId="1">
     <w:abstractNumId w:val="1"/>
   </w:num>
@@ -22491,6 +22907,9 @@
   </w:num>
   <w:num w:numId="5">
     <w:abstractNumId w:val="2"/>
+  </w:num>
+  <w:num w:numId="6">
+    <w:abstractNumId w:val="5"/>
   </w:num>
 </w:numbering>
 </file>
@@ -23527,7 +23946,7 @@
 </file>
 
 <file path=customXml/itemProps1.xml><?xml version="1.0" encoding="utf-8"?>
-<ds:datastoreItem xmlns:ds="http://schemas.openxmlformats.org/officeDocument/2006/customXml" ds:itemID="{52038A7F-6A41-4011-AE72-A0A80BAAEBB0}">
+<ds:datastoreItem xmlns:ds="http://schemas.openxmlformats.org/officeDocument/2006/customXml" ds:itemID="{D8899FFB-7495-4F5F-907B-06219FAF7F9A}">
   <ds:schemaRefs>
     <ds:schemaRef ds:uri="http://schemas.openxmlformats.org/officeDocument/2006/bibliography"/>
   </ds:schemaRefs>

</xml_diff>